<commit_message>
Added Platform and Language Document
I added the platform and language justification document.
</commit_message>
<xml_diff>
--- a/SPSWENG_SystemScape_SRSDocument_v1.docx
+++ b/SPSWENG_SystemScape_SRSDocument_v1.docx
@@ -20242,6 +20242,7 @@
           <w:color w:val="007033"/>
           <w:sz w:val="32"/>
         </w:rPr>
+        <w:lastRenderedPageBreak/>
         <w:t>Appendix D – References and Acknowledgement</w:t>
       </w:r>
     </w:p>
@@ -21193,7 +21194,7 @@
             <w:noProof/>
             <w:sz w:val="20"/>
           </w:rPr>
-          <w:t>2</w:t>
+          <w:t>11</w:t>
         </w:r>
         <w:r>
           <w:rPr>
@@ -21681,7 +21682,7 @@
             <w:noProof/>
             <w:sz w:val="20"/>
           </w:rPr>
-          <w:t>3</w:t>
+          <w:t>4</w:t>
         </w:r>
         <w:r>
           <w:rPr>
@@ -30661,7 +30662,7 @@
 </file>
 
 <file path=customXml/itemProps1.xml><?xml version="1.0" encoding="utf-8"?>
-<ds:datastoreItem xmlns:ds="http://schemas.openxmlformats.org/officeDocument/2006/customXml" ds:itemID="{F11E16AF-EE17-429D-AC93-AFD85D1BFE46}">
+<ds:datastoreItem xmlns:ds="http://schemas.openxmlformats.org/officeDocument/2006/customXml" ds:itemID="{43FB265D-0942-4EBF-BEAB-4C4091EB24ED}">
   <ds:schemaRefs>
     <ds:schemaRef ds:uri="http://schemas.openxmlformats.org/officeDocument/2006/bibliography"/>
   </ds:schemaRefs>

</xml_diff>